<commit_message>
update is_deleted for customer
</commit_message>
<xml_diff>
--- a/Documents/4-PhanTich.docx
+++ b/Documents/4-PhanTich.docx
@@ -1881,6 +1881,20 @@
               <w:rPr>
                 <w:rFonts w:ascii="Times New Roman" w:hAnsi="Times New Roman" w:cs="Times New Roman"/>
               </w:rPr>
+              <w:t>CustomerDto</w:t>
+            </w:r>
+            <w:proofErr w:type="spellEnd"/>
+            <w:r>
+              <w:rPr>
+                <w:rFonts w:ascii="Times New Roman" w:hAnsi="Times New Roman" w:cs="Times New Roman"/>
+              </w:rPr>
+              <w:t xml:space="preserve">, </w:t>
+            </w:r>
+            <w:proofErr w:type="spellStart"/>
+            <w:r>
+              <w:rPr>
+                <w:rFonts w:ascii="Times New Roman" w:hAnsi="Times New Roman" w:cs="Times New Roman"/>
+              </w:rPr>
               <w:t>cập</w:t>
             </w:r>
             <w:proofErr w:type="spellEnd"/>
@@ -2051,6 +2065,7 @@
           <w:docPartUnique/>
         </w:docPartObj>
       </w:sdtPr>
+      <w:sdtEndPr/>
       <w:sdtContent>
         <w:p>
           <w:pPr>
@@ -2511,14 +2526,13 @@
       </w:pPr>
       <w:r>
         <w:rPr>
-          <w:rFonts w:ascii="Times New Roman" w:hAnsi="Times New Roman" w:cs="Times New Roman"/>
           <w:noProof/>
         </w:rPr>
         <w:drawing>
-          <wp:inline distT="0" distB="0" distL="0" distR="0" wp14:anchorId="11F1FD5E" wp14:editId="2E6D9FF2">
-            <wp:extent cx="11237595" cy="6969501"/>
-            <wp:effectExtent l="0" t="0" r="1905" b="3175"/>
-            <wp:docPr id="9" name="Picture 9"/>
+          <wp:inline distT="0" distB="0" distL="0" distR="0" wp14:anchorId="598D3896" wp14:editId="3623265C">
+            <wp:extent cx="10462260" cy="6711640"/>
+            <wp:effectExtent l="0" t="0" r="0" b="0"/>
+            <wp:docPr id="2" name="Picture 2"/>
             <wp:cNvGraphicFramePr>
               <a:graphicFrameLocks xmlns:a="http://schemas.openxmlformats.org/drawingml/2006/main" noChangeAspect="1"/>
             </wp:cNvGraphicFramePr>
@@ -2526,7 +2540,7 @@
               <a:graphicData uri="http://schemas.openxmlformats.org/drawingml/2006/picture">
                 <pic:pic xmlns:pic="http://schemas.openxmlformats.org/drawingml/2006/picture">
                   <pic:nvPicPr>
-                    <pic:cNvPr id="0" name="Picture 5"/>
+                    <pic:cNvPr id="0" name="Picture 3"/>
                     <pic:cNvPicPr>
                       <a:picLocks noChangeAspect="1" noChangeArrowheads="1"/>
                     </pic:cNvPicPr>
@@ -2547,7 +2561,7 @@
                   <pic:spPr bwMode="auto">
                     <a:xfrm>
                       <a:off x="0" y="0"/>
-                      <a:ext cx="11242997" cy="6972851"/>
+                      <a:ext cx="10468683" cy="6715760"/>
                     </a:xfrm>
                     <a:prstGeom prst="rect">
                       <a:avLst/>
@@ -14853,6 +14867,260 @@
           </w:p>
         </w:tc>
       </w:tr>
+      <w:tr>
+        <w:tc>
+          <w:tcPr>
+            <w:tcW w:w="801" w:type="dxa"/>
+          </w:tcPr>
+          <w:p>
+            <w:pPr>
+              <w:keepLines/>
+              <w:ind w:left="141"/>
+              <w:rPr>
+                <w:rFonts w:ascii="Times New Roman" w:hAnsi="Times New Roman" w:cs="Times New Roman"/>
+              </w:rPr>
+            </w:pPr>
+            <w:r>
+              <w:rPr>
+                <w:rFonts w:ascii="Times New Roman" w:hAnsi="Times New Roman" w:cs="Times New Roman"/>
+              </w:rPr>
+              <w:t>7</w:t>
+            </w:r>
+          </w:p>
+        </w:tc>
+        <w:tc>
+          <w:tcPr>
+            <w:tcW w:w="1833" w:type="dxa"/>
+          </w:tcPr>
+          <w:p>
+            <w:pPr>
+              <w:keepLines/>
+              <w:ind w:left="141"/>
+              <w:rPr>
+                <w:rFonts w:ascii="Times New Roman" w:hAnsi="Times New Roman" w:cs="Times New Roman"/>
+              </w:rPr>
+            </w:pPr>
+            <w:proofErr w:type="spellStart"/>
+            <w:r>
+              <w:rPr>
+                <w:rFonts w:ascii="Times New Roman" w:hAnsi="Times New Roman" w:cs="Times New Roman"/>
+              </w:rPr>
+              <w:t>IsDeleted</w:t>
+            </w:r>
+            <w:proofErr w:type="spellEnd"/>
+          </w:p>
+        </w:tc>
+        <w:tc>
+          <w:tcPr>
+            <w:tcW w:w="1688" w:type="dxa"/>
+          </w:tcPr>
+          <w:p>
+            <w:pPr>
+              <w:keepLines/>
+              <w:ind w:left="141"/>
+              <w:rPr>
+                <w:rFonts w:ascii="Times New Roman" w:hAnsi="Times New Roman" w:cs="Times New Roman"/>
+              </w:rPr>
+            </w:pPr>
+            <w:r>
+              <w:rPr>
+                <w:rFonts w:ascii="Times New Roman" w:hAnsi="Times New Roman" w:cs="Times New Roman"/>
+              </w:rPr>
+              <w:t>Boolean</w:t>
+            </w:r>
+          </w:p>
+        </w:tc>
+        <w:tc>
+          <w:tcPr>
+            <w:tcW w:w="1688" w:type="dxa"/>
+          </w:tcPr>
+          <w:p>
+            <w:pPr>
+              <w:keepLines/>
+              <w:ind w:left="141"/>
+              <w:rPr>
+                <w:rFonts w:ascii="Times New Roman" w:hAnsi="Times New Roman" w:cs="Times New Roman"/>
+              </w:rPr>
+            </w:pPr>
+            <w:proofErr w:type="spellStart"/>
+            <w:r>
+              <w:rPr>
+                <w:rFonts w:ascii="Times New Roman" w:hAnsi="Times New Roman" w:cs="Times New Roman"/>
+              </w:rPr>
+              <w:t>Mặc</w:t>
+            </w:r>
+            <w:proofErr w:type="spellEnd"/>
+            <w:r>
+              <w:rPr>
+                <w:rFonts w:ascii="Times New Roman" w:hAnsi="Times New Roman" w:cs="Times New Roman"/>
+              </w:rPr>
+              <w:t xml:space="preserve"> </w:t>
+            </w:r>
+            <w:proofErr w:type="spellStart"/>
+            <w:r>
+              <w:rPr>
+                <w:rFonts w:ascii="Times New Roman" w:hAnsi="Times New Roman" w:cs="Times New Roman"/>
+              </w:rPr>
+              <w:t>định</w:t>
+            </w:r>
+            <w:proofErr w:type="spellEnd"/>
+            <w:r>
+              <w:rPr>
+                <w:rFonts w:ascii="Times New Roman" w:hAnsi="Times New Roman" w:cs="Times New Roman"/>
+              </w:rPr>
+              <w:t>: False</w:t>
+            </w:r>
+          </w:p>
+        </w:tc>
+        <w:tc>
+          <w:tcPr>
+            <w:tcW w:w="2858" w:type="dxa"/>
+          </w:tcPr>
+          <w:p>
+            <w:pPr>
+              <w:keepLines/>
+              <w:ind w:left="141"/>
+              <w:rPr>
+                <w:rFonts w:ascii="Times New Roman" w:hAnsi="Times New Roman" w:cs="Times New Roman"/>
+              </w:rPr>
+            </w:pPr>
+            <w:proofErr w:type="spellStart"/>
+            <w:r>
+              <w:rPr>
+                <w:rFonts w:ascii="Times New Roman" w:hAnsi="Times New Roman" w:cs="Times New Roman"/>
+              </w:rPr>
+              <w:t>Đánh</w:t>
+            </w:r>
+            <w:proofErr w:type="spellEnd"/>
+            <w:r>
+              <w:rPr>
+                <w:rFonts w:ascii="Times New Roman" w:hAnsi="Times New Roman" w:cs="Times New Roman"/>
+              </w:rPr>
+              <w:t xml:space="preserve"> </w:t>
+            </w:r>
+            <w:proofErr w:type="spellStart"/>
+            <w:r>
+              <w:rPr>
+                <w:rFonts w:ascii="Times New Roman" w:hAnsi="Times New Roman" w:cs="Times New Roman"/>
+              </w:rPr>
+              <w:t>dấu</w:t>
+            </w:r>
+            <w:proofErr w:type="spellEnd"/>
+            <w:r>
+              <w:rPr>
+                <w:rFonts w:ascii="Times New Roman" w:hAnsi="Times New Roman" w:cs="Times New Roman"/>
+              </w:rPr>
+              <w:t xml:space="preserve"> </w:t>
+            </w:r>
+            <w:proofErr w:type="spellStart"/>
+            <w:r>
+              <w:rPr>
+                <w:rFonts w:ascii="Times New Roman" w:hAnsi="Times New Roman" w:cs="Times New Roman"/>
+              </w:rPr>
+              <w:t>đã</w:t>
+            </w:r>
+            <w:proofErr w:type="spellEnd"/>
+            <w:r>
+              <w:rPr>
+                <w:rFonts w:ascii="Times New Roman" w:hAnsi="Times New Roman" w:cs="Times New Roman"/>
+              </w:rPr>
+              <w:t xml:space="preserve"> </w:t>
+            </w:r>
+            <w:proofErr w:type="spellStart"/>
+            <w:r>
+              <w:rPr>
+                <w:rFonts w:ascii="Times New Roman" w:hAnsi="Times New Roman" w:cs="Times New Roman"/>
+              </w:rPr>
+              <w:t>xóa</w:t>
+            </w:r>
+            <w:proofErr w:type="spellEnd"/>
+            <w:r>
+              <w:rPr>
+                <w:rFonts w:ascii="Times New Roman" w:hAnsi="Times New Roman" w:cs="Times New Roman"/>
+              </w:rPr>
+              <w:t>, public</w:t>
+            </w:r>
+          </w:p>
+          <w:p>
+            <w:pPr>
+              <w:pStyle w:val="ListParagraph"/>
+              <w:keepLines/>
+              <w:numPr>
+                <w:ilvl w:val="0"/>
+                <w:numId w:val="2"/>
+              </w:numPr>
+              <w:rPr>
+                <w:rFonts w:ascii="Times New Roman" w:hAnsi="Times New Roman" w:cs="Times New Roman"/>
+              </w:rPr>
+            </w:pPr>
+            <w:r>
+              <w:rPr>
+                <w:rFonts w:ascii="Times New Roman" w:hAnsi="Times New Roman" w:cs="Times New Roman"/>
+              </w:rPr>
+              <w:t xml:space="preserve">True: </w:t>
+            </w:r>
+            <w:proofErr w:type="spellStart"/>
+            <w:r>
+              <w:rPr>
+                <w:rFonts w:ascii="Times New Roman" w:hAnsi="Times New Roman" w:cs="Times New Roman"/>
+              </w:rPr>
+              <w:t>đã</w:t>
+            </w:r>
+            <w:proofErr w:type="spellEnd"/>
+            <w:r>
+              <w:rPr>
+                <w:rFonts w:ascii="Times New Roman" w:hAnsi="Times New Roman" w:cs="Times New Roman"/>
+              </w:rPr>
+              <w:t xml:space="preserve"> </w:t>
+            </w:r>
+            <w:proofErr w:type="spellStart"/>
+            <w:r>
+              <w:rPr>
+                <w:rFonts w:ascii="Times New Roman" w:hAnsi="Times New Roman" w:cs="Times New Roman"/>
+              </w:rPr>
+              <w:t>xóa</w:t>
+            </w:r>
+            <w:proofErr w:type="spellEnd"/>
+          </w:p>
+          <w:p>
+            <w:pPr>
+              <w:keepLines/>
+              <w:ind w:left="141"/>
+              <w:rPr>
+                <w:rFonts w:ascii="Times New Roman" w:hAnsi="Times New Roman" w:cs="Times New Roman"/>
+              </w:rPr>
+            </w:pPr>
+            <w:r>
+              <w:rPr>
+                <w:rFonts w:ascii="Times New Roman" w:hAnsi="Times New Roman" w:cs="Times New Roman"/>
+              </w:rPr>
+              <w:t xml:space="preserve">False: </w:t>
+            </w:r>
+            <w:proofErr w:type="spellStart"/>
+            <w:r>
+              <w:rPr>
+                <w:rFonts w:ascii="Times New Roman" w:hAnsi="Times New Roman" w:cs="Times New Roman"/>
+              </w:rPr>
+              <w:t>chưa</w:t>
+            </w:r>
+            <w:proofErr w:type="spellEnd"/>
+            <w:r>
+              <w:rPr>
+                <w:rFonts w:ascii="Times New Roman" w:hAnsi="Times New Roman" w:cs="Times New Roman"/>
+              </w:rPr>
+              <w:t xml:space="preserve"> </w:t>
+            </w:r>
+            <w:proofErr w:type="spellStart"/>
+            <w:r>
+              <w:rPr>
+                <w:rFonts w:ascii="Times New Roman" w:hAnsi="Times New Roman" w:cs="Times New Roman"/>
+              </w:rPr>
+              <w:t>xóa</w:t>
+            </w:r>
+            <w:proofErr w:type="spellEnd"/>
+          </w:p>
+        </w:tc>
+      </w:tr>
     </w:tbl>
     <w:p>
       <w:pPr>
@@ -16496,6 +16764,7 @@
               <w:rPr>
                 <w:rFonts w:ascii="Times New Roman" w:hAnsi="Times New Roman" w:cs="Times New Roman"/>
               </w:rPr>
+              <w:lastRenderedPageBreak/>
               <w:t>9</w:t>
             </w:r>
           </w:p>
@@ -16704,7 +16973,6 @@
               <w:rPr>
                 <w:rFonts w:ascii="Times New Roman" w:hAnsi="Times New Roman" w:cs="Times New Roman"/>
               </w:rPr>
-              <w:lastRenderedPageBreak/>
               <w:t>10</w:t>
             </w:r>
           </w:p>
@@ -17058,7 +17326,20 @@
                 <w:rFonts w:ascii="Times New Roman" w:hAnsi="Times New Roman" w:cs="Times New Roman"/>
               </w:rPr>
               <w:br/>
-              <w:t xml:space="preserve">ví </w:t>
+            </w:r>
+            <w:proofErr w:type="spellStart"/>
+            <w:r>
+              <w:rPr>
+                <w:rFonts w:ascii="Times New Roman" w:hAnsi="Times New Roman" w:cs="Times New Roman"/>
+              </w:rPr>
+              <w:t>ví</w:t>
+            </w:r>
+            <w:proofErr w:type="spellEnd"/>
+            <w:r>
+              <w:rPr>
+                <w:rFonts w:ascii="Times New Roman" w:hAnsi="Times New Roman" w:cs="Times New Roman"/>
+              </w:rPr>
+              <w:t xml:space="preserve"> </w:t>
             </w:r>
             <w:proofErr w:type="spellStart"/>
             <w:r>
@@ -17427,7 +17708,20 @@
                 <w:rFonts w:ascii="Times New Roman" w:hAnsi="Times New Roman" w:cs="Times New Roman"/>
               </w:rPr>
               <w:br/>
-              <w:t xml:space="preserve">ví </w:t>
+            </w:r>
+            <w:proofErr w:type="spellStart"/>
+            <w:r>
+              <w:rPr>
+                <w:rFonts w:ascii="Times New Roman" w:hAnsi="Times New Roman" w:cs="Times New Roman"/>
+              </w:rPr>
+              <w:t>ví</w:t>
+            </w:r>
+            <w:proofErr w:type="spellEnd"/>
+            <w:r>
+              <w:rPr>
+                <w:rFonts w:ascii="Times New Roman" w:hAnsi="Times New Roman" w:cs="Times New Roman"/>
+              </w:rPr>
+              <w:t xml:space="preserve"> </w:t>
             </w:r>
             <w:proofErr w:type="spellStart"/>
             <w:r>
@@ -19383,6 +19677,7 @@
               <w:rPr>
                 <w:rFonts w:ascii="Times New Roman" w:hAnsi="Times New Roman" w:cs="Times New Roman"/>
               </w:rPr>
+              <w:lastRenderedPageBreak/>
               <w:t>4</w:t>
             </w:r>
           </w:p>
@@ -19565,7 +19860,6 @@
               <w:rPr>
                 <w:rFonts w:ascii="Times New Roman" w:hAnsi="Times New Roman" w:cs="Times New Roman"/>
               </w:rPr>
-              <w:lastRenderedPageBreak/>
               <w:t xml:space="preserve">False: </w:t>
             </w:r>
             <w:proofErr w:type="spellStart"/>
@@ -22266,6 +22560,7 @@
               <w:rPr>
                 <w:rFonts w:ascii="Times New Roman" w:hAnsi="Times New Roman" w:cs="Times New Roman"/>
               </w:rPr>
+              <w:lastRenderedPageBreak/>
               <w:t>5</w:t>
             </w:r>
           </w:p>
@@ -22550,7 +22845,6 @@
               <w:rPr>
                 <w:rFonts w:ascii="Times New Roman" w:hAnsi="Times New Roman" w:cs="Times New Roman"/>
               </w:rPr>
-              <w:lastRenderedPageBreak/>
               <w:t>7</w:t>
             </w:r>
           </w:p>
@@ -25139,6 +25433,7 @@
               <w:rPr>
                 <w:rFonts w:ascii="Times New Roman" w:hAnsi="Times New Roman" w:cs="Times New Roman"/>
               </w:rPr>
+              <w:lastRenderedPageBreak/>
               <w:t>3</w:t>
             </w:r>
           </w:p>
@@ -25423,7 +25718,6 @@
               <w:rPr>
                 <w:rFonts w:ascii="Times New Roman" w:hAnsi="Times New Roman" w:cs="Times New Roman"/>
               </w:rPr>
-              <w:lastRenderedPageBreak/>
               <w:t>5</w:t>
             </w:r>
           </w:p>
@@ -27888,6 +28182,7 @@
               <w:rPr>
                 <w:rFonts w:ascii="Times New Roman" w:hAnsi="Times New Roman" w:cs="Times New Roman"/>
               </w:rPr>
+              <w:lastRenderedPageBreak/>
               <w:t>7</w:t>
             </w:r>
           </w:p>
@@ -28172,7 +28467,6 @@
               <w:rPr>
                 <w:rFonts w:ascii="Times New Roman" w:hAnsi="Times New Roman" w:cs="Times New Roman"/>
               </w:rPr>
-              <w:lastRenderedPageBreak/>
               <w:t xml:space="preserve">- IMPORT: </w:t>
             </w:r>
             <w:proofErr w:type="spellStart"/>
@@ -28254,7 +28548,6 @@
               <w:rPr>
                 <w:rFonts w:ascii="Times New Roman" w:hAnsi="Times New Roman" w:cs="Times New Roman"/>
               </w:rPr>
-              <w:lastRenderedPageBreak/>
               <w:t>9</w:t>
             </w:r>
           </w:p>
@@ -28788,13 +29081,7 @@
               <w:rPr>
                 <w:rFonts w:ascii="Times New Roman" w:hAnsi="Times New Roman" w:cs="Times New Roman"/>
               </w:rPr>
-              <w:t xml:space="preserve"> </w:t>
-            </w:r>
-            <w:r>
-              <w:rPr>
-                <w:rFonts w:ascii="Times New Roman" w:hAnsi="Times New Roman" w:cs="Times New Roman"/>
-              </w:rPr>
-              <w:t>,</w:t>
+              <w:t xml:space="preserve"> ,</w:t>
             </w:r>
             <w:proofErr w:type="gramEnd"/>
             <w:r>
@@ -30285,13 +30572,7 @@
               <w:rPr>
                 <w:rFonts w:ascii="Times New Roman" w:hAnsi="Times New Roman" w:cs="Times New Roman"/>
               </w:rPr>
-              <w:t xml:space="preserve"> </w:t>
-            </w:r>
-            <w:r>
-              <w:rPr>
-                <w:rFonts w:ascii="Times New Roman" w:hAnsi="Times New Roman" w:cs="Times New Roman"/>
-              </w:rPr>
-              <w:t>,</w:t>
+              <w:t xml:space="preserve"> ,</w:t>
             </w:r>
             <w:proofErr w:type="gramEnd"/>
             <w:r>
@@ -30320,6 +30601,7 @@
               <w:rPr>
                 <w:rFonts w:ascii="Times New Roman" w:hAnsi="Times New Roman" w:cs="Times New Roman"/>
               </w:rPr>
+              <w:lastRenderedPageBreak/>
               <w:t>6</w:t>
             </w:r>
           </w:p>
@@ -30591,13 +30873,7 @@
               <w:rPr>
                 <w:rFonts w:ascii="Times New Roman" w:hAnsi="Times New Roman" w:cs="Times New Roman"/>
               </w:rPr>
-              <w:t xml:space="preserve">, </w:t>
-            </w:r>
-            <w:r>
-              <w:rPr>
-                <w:rFonts w:ascii="Times New Roman" w:hAnsi="Times New Roman" w:cs="Times New Roman"/>
-              </w:rPr>
-              <w:t>,</w:t>
+              <w:t>, ,</w:t>
             </w:r>
             <w:proofErr w:type="gramEnd"/>
             <w:r>
@@ -30672,7 +30948,6 @@
               <w:rPr>
                 <w:rFonts w:ascii="Times New Roman" w:hAnsi="Times New Roman" w:cs="Times New Roman"/>
               </w:rPr>
-              <w:lastRenderedPageBreak/>
               <w:t>STT</w:t>
             </w:r>
           </w:p>
@@ -31080,13 +31355,7 @@
               <w:rPr>
                 <w:rFonts w:ascii="Times New Roman" w:hAnsi="Times New Roman" w:cs="Times New Roman"/>
               </w:rPr>
-              <w:t>, public</w:t>
-            </w:r>
-            <w:r>
-              <w:rPr>
-                <w:rFonts w:ascii="Times New Roman" w:hAnsi="Times New Roman" w:cs="Times New Roman"/>
-              </w:rPr>
-              <w:t xml:space="preserve"> static</w:t>
+              <w:t>, public static</w:t>
             </w:r>
           </w:p>
         </w:tc>
@@ -31247,13 +31516,7 @@
               <w:rPr>
                 <w:rFonts w:ascii="Times New Roman" w:hAnsi="Times New Roman" w:cs="Times New Roman"/>
               </w:rPr>
-              <w:t xml:space="preserve"> </w:t>
-            </w:r>
-            <w:r>
-              <w:rPr>
-                <w:rFonts w:ascii="Times New Roman" w:hAnsi="Times New Roman" w:cs="Times New Roman"/>
-              </w:rPr>
-              <w:t>,</w:t>
+              <w:t xml:space="preserve"> ,</w:t>
             </w:r>
             <w:proofErr w:type="gramEnd"/>
             <w:r>
@@ -32477,13 +32740,7 @@
               <w:rPr>
                 <w:rFonts w:ascii="Times New Roman" w:hAnsi="Times New Roman" w:cs="Times New Roman"/>
               </w:rPr>
-              <w:t xml:space="preserve">, </w:t>
-            </w:r>
-            <w:r>
-              <w:rPr>
-                <w:rFonts w:ascii="Times New Roman" w:hAnsi="Times New Roman" w:cs="Times New Roman"/>
-              </w:rPr>
-              <w:t>public static</w:t>
+              <w:t>, public static</w:t>
             </w:r>
           </w:p>
         </w:tc>
@@ -33122,6 +33379,7 @@
           <w:rFonts w:ascii="Times New Roman" w:hAnsi="Times New Roman" w:cs="Times New Roman"/>
           <w:i/>
         </w:rPr>
+        <w:lastRenderedPageBreak/>
         <w:t>CustomerDao</w:t>
       </w:r>
       <w:proofErr w:type="spellEnd"/>
@@ -33608,7 +33866,6 @@
               <w:rPr>
                 <w:rFonts w:ascii="Times New Roman" w:hAnsi="Times New Roman" w:cs="Times New Roman"/>
               </w:rPr>
-              <w:lastRenderedPageBreak/>
               <w:t>1</w:t>
             </w:r>
           </w:p>
@@ -36088,6 +36345,7 @@
               <w:rPr>
                 <w:rFonts w:ascii="Times New Roman" w:hAnsi="Times New Roman" w:cs="Times New Roman"/>
               </w:rPr>
+              <w:lastRenderedPageBreak/>
               <w:t>6</w:t>
             </w:r>
           </w:p>
@@ -36298,7 +36556,6 @@
               <w:rPr>
                 <w:rFonts w:ascii="Times New Roman" w:hAnsi="Times New Roman" w:cs="Times New Roman"/>
               </w:rPr>
-              <w:lastRenderedPageBreak/>
               <w:t>7</w:t>
             </w:r>
           </w:p>
@@ -36582,7 +36839,21 @@
               <w:rPr>
                 <w:rFonts w:ascii="Times New Roman" w:hAnsi="Times New Roman" w:cs="Times New Roman"/>
               </w:rPr>
-              <w:t xml:space="preserve">, là </w:t>
+              <w:t xml:space="preserve">, </w:t>
+            </w:r>
+            <w:proofErr w:type="spellStart"/>
+            <w:r>
+              <w:rPr>
+                <w:rFonts w:ascii="Times New Roman" w:hAnsi="Times New Roman" w:cs="Times New Roman"/>
+              </w:rPr>
+              <w:t>là</w:t>
+            </w:r>
+            <w:proofErr w:type="spellEnd"/>
+            <w:r>
+              <w:rPr>
+                <w:rFonts w:ascii="Times New Roman" w:hAnsi="Times New Roman" w:cs="Times New Roman"/>
+              </w:rPr>
+              <w:t xml:space="preserve"> </w:t>
             </w:r>
             <w:proofErr w:type="spellStart"/>
             <w:r>
@@ -39263,6 +39534,7 @@
               <w:rPr>
                 <w:rFonts w:ascii="Times New Roman" w:hAnsi="Times New Roman" w:cs="Times New Roman"/>
               </w:rPr>
+              <w:lastRenderedPageBreak/>
               <w:t>3</w:t>
             </w:r>
           </w:p>
@@ -39437,7 +39709,6 @@
               <w:rPr>
                 <w:rFonts w:ascii="Times New Roman" w:hAnsi="Times New Roman" w:cs="Times New Roman"/>
               </w:rPr>
-              <w:lastRenderedPageBreak/>
               <w:t>4</w:t>
             </w:r>
           </w:p>
@@ -42206,6 +42477,7 @@
               <w:rPr>
                 <w:rFonts w:ascii="Times New Roman" w:hAnsi="Times New Roman" w:cs="Times New Roman"/>
               </w:rPr>
+              <w:lastRenderedPageBreak/>
               <w:t>4</w:t>
             </w:r>
           </w:p>
@@ -42374,7 +42646,6 @@
               <w:rPr>
                 <w:rFonts w:ascii="Times New Roman" w:hAnsi="Times New Roman" w:cs="Times New Roman"/>
               </w:rPr>
-              <w:lastRenderedPageBreak/>
               <w:t>5</w:t>
             </w:r>
           </w:p>
@@ -44878,6 +45149,7 @@
               <w:rPr>
                 <w:rFonts w:ascii="Times New Roman" w:hAnsi="Times New Roman" w:cs="Times New Roman"/>
               </w:rPr>
+              <w:lastRenderedPageBreak/>
               <w:t>11</w:t>
             </w:r>
           </w:p>
@@ -45062,7 +45334,6 @@
           <w:rFonts w:ascii="Times New Roman" w:hAnsi="Times New Roman" w:cs="Times New Roman"/>
           <w:i/>
         </w:rPr>
-        <w:lastRenderedPageBreak/>
         <w:t>TransactionDetailDao</w:t>
       </w:r>
       <w:proofErr w:type="spellEnd"/>
@@ -47388,6 +47659,7 @@
               <w:rPr>
                 <w:rFonts w:ascii="Times New Roman" w:hAnsi="Times New Roman" w:cs="Times New Roman"/>
               </w:rPr>
+              <w:lastRenderedPageBreak/>
               <w:t>2</w:t>
             </w:r>
           </w:p>
@@ -47746,7 +48018,6 @@
               <w:rPr>
                 <w:rFonts w:ascii="Times New Roman" w:hAnsi="Times New Roman" w:cs="Times New Roman"/>
               </w:rPr>
-              <w:lastRenderedPageBreak/>
               <w:t>4</w:t>
             </w:r>
           </w:p>

</xml_diff>